<commit_message>
update instruction and doc
</commit_message>
<xml_diff>
--- a/Self assessment.docx
+++ b/Self assessment.docx
@@ -451,7 +451,25 @@
         </w:numPr>
       </w:pPr>
       <w:r>
-        <w:t>Two castles: 1 point for appearing on screen. (2 * 1 = 2 points)</w:t>
+        <w:t>Two castles: 1 point for appearing on screen</w:t>
+      </w:r>
+      <w:r>
+        <w:t>, 1 point for sound when being destroyed</w:t>
+      </w:r>
+      <w:r>
+        <w:t xml:space="preserve">. (2 * </w:t>
+      </w:r>
+      <w:r>
+        <w:t>2</w:t>
+      </w:r>
+      <w:r>
+        <w:t xml:space="preserve"> = </w:t>
+      </w:r>
+      <w:r>
+        <w:t>4</w:t>
+      </w:r>
+      <w:r>
+        <w:t xml:space="preserve"> points)</w:t>
       </w:r>
     </w:p>
     <w:p>
@@ -480,6 +498,18 @@
     </w:p>
     <w:p>
       <w:pPr>
+        <w:pStyle w:val="ListParagraph"/>
+        <w:numPr>
+          <w:ilvl w:val="0"/>
+          <w:numId w:val="17"/>
+        </w:numPr>
+      </w:pPr>
+      <w:r>
+        <w:t>Instruction text (scrollable): 1 point for appearing on screen, 1 point for scrolling. (2 points)</w:t>
+      </w:r>
+    </w:p>
+    <w:p>
+      <w:pPr>
         <w:ind w:left="360"/>
         <w:rPr>
           <w:b/>
@@ -609,13 +639,19 @@
         <w:rPr>
           <w:u w:val="single"/>
         </w:rPr>
-        <w:t>10</w:t>
+        <w:t>1</w:t>
       </w:r>
       <w:r>
         <w:rPr>
           <w:u w:val="single"/>
         </w:rPr>
-        <w:t xml:space="preserve">1 </w:t>
+        <w:t>05</w:t>
+      </w:r>
+      <w:r>
+        <w:rPr>
+          <w:u w:val="single"/>
+        </w:rPr>
+        <w:t xml:space="preserve"> </w:t>
       </w:r>
       <w:r>
         <w:rPr>

</xml_diff>